<commit_message>
Succeeded to make Monte_Carlo run (somehow)
</commit_message>
<xml_diff>
--- a/OLCAR_Exercise2_Question_And_Answers.docx
+++ b/OLCAR_Exercise2_Question_And_Answers.docx
@@ -446,119 +446,154 @@
     </w:p>
     <w:p>
       <w:r>
-        <w:t>Configuri</w:t>
+        <w:t xml:space="preserve">Configuring a constant exploration during learning (i.e. </w:t>
+      </w:r>
+      <w:proofErr w:type="spellStart"/>
+      <w:r>
+        <w:t>k_epsilon</w:t>
+      </w:r>
+      <w:proofErr w:type="spellEnd"/>
+      <w:r>
+        <w:t xml:space="preserve"> = 1) st</w:t>
+      </w:r>
+      <w:r>
+        <w:t>ill allows to find the solution, but i</w:t>
+      </w:r>
+      <w:r>
+        <w:t xml:space="preserve">n contrast </w:t>
+      </w:r>
+      <w:r>
+        <w:t xml:space="preserve">to the case where the </w:t>
+      </w:r>
+      <w:proofErr w:type="spellStart"/>
+      <w:r>
+        <w:t>k_epsilon</w:t>
+      </w:r>
+      <w:proofErr w:type="spellEnd"/>
+      <w:r>
+        <w:t xml:space="preserve"> &lt; 1 (exploration decreases </w:t>
+      </w:r>
+      <w:r>
+        <w:t>during learning</w:t>
+      </w:r>
+      <w:r>
+        <w:t>)</w:t>
+      </w:r>
+      <w:r>
+        <w:t>, there are much more "</w:t>
+      </w:r>
+      <w:r>
+        <w:t>spikes</w:t>
+      </w:r>
+      <w:r>
+        <w:t>" in the total reward function.</w:t>
+      </w:r>
+      <w:r>
+        <w:t xml:space="preserve"> </w:t>
+      </w:r>
+      <w:r>
+        <w:t>This can be explained with the always con</w:t>
+      </w:r>
+      <w:r>
+        <w:t>stant probability of choosing a</w:t>
+      </w:r>
+      <w:r>
+        <w:t xml:space="preserve"> non-greedy </w:t>
+      </w:r>
+      <w:r>
+        <w:t>action</w:t>
+      </w:r>
+      <w:r>
+        <w:t xml:space="preserve">, other than the currently optimal </w:t>
+      </w:r>
+      <w:r>
+        <w:t>policy</w:t>
+      </w:r>
+      <w:r>
+        <w:t>.</w:t>
+      </w:r>
+    </w:p>
+    <w:p>
+      <w:r>
+        <w:t>In the case where the epsilon decreases, the longer the learning phase is, the smaller the probability gets, that the algorithm chooses a non-greedy action</w:t>
+      </w:r>
+      <w:r>
+        <w:t>, which leads to a “</w:t>
+      </w:r>
+      <w:r>
+        <w:t>smoother" evolution of the total reward function.</w:t>
+      </w:r>
+    </w:p>
+    <w:p/>
+    <w:p>
+      <w:r>
+        <w:rPr>
+          <w:b/>
+          <w:highlight w:val="green"/>
+        </w:rPr>
+        <w:t xml:space="preserve">Question 6: Compare the computational efficiency and performance of the Monte Carlo and Q=Learning </w:t>
       </w:r>
       <w:bookmarkStart w:id="0" w:name="_GoBack"/>
       <w:bookmarkEnd w:id="0"/>
       <w:r>
-        <w:t xml:space="preserve">ng a constant exploration during learning (i.e. </w:t>
-      </w:r>
-      <w:proofErr w:type="spellStart"/>
-      <w:r>
-        <w:t>k_epsilon</w:t>
-      </w:r>
-      <w:proofErr w:type="spellEnd"/>
-      <w:r>
-        <w:t xml:space="preserve"> = 1) st</w:t>
-      </w:r>
-      <w:r>
-        <w:t>ill allows to find the solution, but i</w:t>
-      </w:r>
-      <w:r>
-        <w:t xml:space="preserve">n contrast </w:t>
-      </w:r>
-      <w:r>
-        <w:t xml:space="preserve">to the case where the </w:t>
-      </w:r>
-      <w:proofErr w:type="spellStart"/>
-      <w:r>
-        <w:t>k_epsilon</w:t>
-      </w:r>
-      <w:proofErr w:type="spellEnd"/>
-      <w:r>
-        <w:t xml:space="preserve"> &lt; 1 (exploration decreases </w:t>
-      </w:r>
-      <w:r>
-        <w:t>during learning</w:t>
-      </w:r>
-      <w:r>
-        <w:t>)</w:t>
-      </w:r>
-      <w:r>
-        <w:t>, there are much more "</w:t>
-      </w:r>
-      <w:r>
-        <w:t>spikes</w:t>
-      </w:r>
-      <w:r>
-        <w:t>" in the total reward function.</w:t>
-      </w:r>
-      <w:r>
-        <w:t xml:space="preserve"> </w:t>
-      </w:r>
-      <w:r>
-        <w:t>This can be explained with the always con</w:t>
-      </w:r>
-      <w:r>
-        <w:t>stant probability of choosing a</w:t>
-      </w:r>
-      <w:r>
-        <w:t xml:space="preserve"> non-greedy </w:t>
-      </w:r>
-      <w:r>
-        <w:t>action</w:t>
-      </w:r>
-      <w:r>
-        <w:t xml:space="preserve">, other than the currently optimal </w:t>
-      </w:r>
-      <w:r>
-        <w:t>policy</w:t>
+        <w:rPr>
+          <w:b/>
+          <w:highlight w:val="green"/>
+        </w:rPr>
+        <w:t>algorithms. What are the fundamental reasons why one algorithm performs better than the other?</w:t>
+      </w:r>
+    </w:p>
+    <w:p>
+      <w:r>
+        <w:t>The off-policy Q-Learning performs much better than the o</w:t>
+      </w:r>
+      <w:r>
+        <w:t>n-policy Monte-Carlo algorithm.</w:t>
+      </w:r>
+    </w:p>
+    <w:p>
+      <w:r>
+        <w:t xml:space="preserve">Q-Learning combines "Policy Evaluation" and "Policy </w:t>
+      </w:r>
+      <w:r>
+        <w:t>Improvement</w:t>
+      </w:r>
+      <w:r>
+        <w:t>" into 1 single step, where for Monte-Carlo this is made in two separate loops one after each other</w:t>
       </w:r>
       <w:r>
         <w:t>.</w:t>
       </w:r>
     </w:p>
-    <w:p>
-      <w:r>
-        <w:t>In the case where the epsilon decreases, the longer the learning phase is, the smaller the probability gets, that the algorithm chooses a non-greedy action</w:t>
-      </w:r>
-      <w:r>
-        <w:t>, which leads to a “</w:t>
-      </w:r>
-      <w:r>
-        <w:t>smoother" evolution of the total reward function.</w:t>
-      </w:r>
-    </w:p>
     <w:p/>
     <w:p>
-      <w:r>
-        <w:rPr>
-          <w:b/>
-          <w:highlight w:val="green"/>
-        </w:rPr>
-        <w:t>Question 6: Compare the computational efficiency and performance of the Monte Carlo and Q=Learning algorithms. What are the fundamental reasons why one algorithm performs better than the other?</w:t>
-      </w:r>
-    </w:p>
-    <w:p>
-      <w:r>
-        <w:t>The off-policy Q-Learning performs much better than the o</w:t>
-      </w:r>
-      <w:r>
-        <w:t>n-policy Monte-Carlo algorithm.</w:t>
-      </w:r>
-    </w:p>
-    <w:p>
-      <w:r>
-        <w:t xml:space="preserve">Q-Learning combines "Policy Evaluation" and "Policy </w:t>
-      </w:r>
-      <w:r>
-        <w:t>Improvement</w:t>
-      </w:r>
-      <w:r>
-        <w:t>" into 1 single step, where for Monte-Carlo this is made in two separate loops one after each other</w:t>
-      </w:r>
-      <w:r>
-        <w:t>.</w:t>
+      <w:pPr>
+        <w:rPr>
+          <w:highlight w:val="yellow"/>
+        </w:rPr>
+      </w:pPr>
+      <w:r>
+        <w:rPr>
+          <w:highlight w:val="yellow"/>
+        </w:rPr>
+        <w:t>Q-Learning: Off-Policy</w:t>
+      </w:r>
+    </w:p>
+    <w:p>
+      <w:r>
+        <w:rPr>
+          <w:highlight w:val="yellow"/>
+        </w:rPr>
+        <w:t>Monte-Carlo: On-Policy</w:t>
+      </w:r>
+    </w:p>
+    <w:p/>
+    <w:p>
+      <w:r>
+        <w:rPr>
+          <w:highlight w:val="yellow"/>
+        </w:rPr>
+        <w:t>Monte-Carlo: follow the whole trajectory to come to the action-value function</w:t>
       </w:r>
     </w:p>
     <w:p>

</xml_diff>